<commit_message>
Labs made before 28.11.2024
</commit_message>
<xml_diff>
--- a/СУК/Лекции.docx
+++ b/СУК/Лекции.docx
@@ -1,6 +1,6 @@
 
 <file path=word/document.xml><?xml version="1.0" encoding="utf-8"?>
-<w:document xmlns:wpc="http://schemas.microsoft.com/office/word/2010/wordprocessingCanvas" xmlns:cx="http://schemas.microsoft.com/office/drawing/2014/chartex" xmlns:cx1="http://schemas.microsoft.com/office/drawing/2015/9/8/chartex" xmlns:cx2="http://schemas.microsoft.com/office/drawing/2015/10/21/chartex" xmlns:cx3="http://schemas.microsoft.com/office/drawing/2016/5/9/chartex" xmlns:cx4="http://schemas.microsoft.com/office/drawing/2016/5/10/chartex" xmlns:cx5="http://schemas.microsoft.com/office/drawing/2016/5/11/chartex" xmlns:cx6="http://schemas.microsoft.com/office/drawing/2016/5/12/chartex" xmlns:cx7="http://schemas.microsoft.com/office/drawing/2016/5/13/chartex" xmlns:cx8="http://schemas.microsoft.com/office/drawing/2016/5/14/chartex" xmlns:mc="http://schemas.openxmlformats.org/markup-compatibility/2006" xmlns:aink="http://schemas.microsoft.com/office/drawing/2016/ink" xmlns:am3d="http://schemas.microsoft.com/office/drawing/2017/model3d" xmlns:o="urn:schemas-microsoft-com:office:office" xmlns:oel="http://schemas.microsoft.com/office/2019/extlst" xmlns:r="http://schemas.openxmlformats.org/officeDocument/2006/relationships" xmlns:m="http://schemas.openxmlformats.org/officeDocument/2006/math" xmlns:v="urn:schemas-microsoft-com:vml" xmlns:wp14="http://schemas.microsoft.com/office/word/2010/wordprocessingDrawing" xmlns:wp="http://schemas.openxmlformats.org/drawingml/2006/wordprocessingDrawing" xmlns:w10="urn:schemas-microsoft-com:office:word" xmlns:w="http://schemas.openxmlformats.org/wordprocessingml/2006/main" xmlns:w14="http://schemas.microsoft.com/office/word/2010/wordml" xmlns:w15="http://schemas.microsoft.com/office/word/2012/wordml" xmlns:w16cex="http://schemas.microsoft.com/office/word/2018/wordml/cex" xmlns:w16cid="http://schemas.microsoft.com/office/word/2016/wordml/cid" xmlns:w16="http://schemas.microsoft.com/office/word/2018/wordml" xmlns:w16du="http://schemas.microsoft.com/office/word/2023/wordml/word16du" xmlns:w16sdtdh="http://schemas.microsoft.com/office/word/2020/wordml/sdtdatahash" xmlns:w16se="http://schemas.microsoft.com/office/word/2015/wordml/symex" xmlns:wpg="http://schemas.microsoft.com/office/word/2010/wordprocessingGroup" xmlns:wpi="http://schemas.microsoft.com/office/word/2010/wordprocessingInk" xmlns:wne="http://schemas.microsoft.com/office/word/2006/wordml" xmlns:wps="http://schemas.microsoft.com/office/word/2010/wordprocessingShape" mc:Ignorable="w14 w15 w16se w16cid w16 w16cex w16sdtdh w16du wp14">
+<w:document xmlns:wpc="http://schemas.microsoft.com/office/word/2010/wordprocessingCanvas" xmlns:cx="http://schemas.microsoft.com/office/drawing/2014/chartex" xmlns:cx1="http://schemas.microsoft.com/office/drawing/2015/9/8/chartex" xmlns:cx2="http://schemas.microsoft.com/office/drawing/2015/10/21/chartex" xmlns:cx3="http://schemas.microsoft.com/office/drawing/2016/5/9/chartex" xmlns:cx4="http://schemas.microsoft.com/office/drawing/2016/5/10/chartex" xmlns:cx5="http://schemas.microsoft.com/office/drawing/2016/5/11/chartex" xmlns:cx6="http://schemas.microsoft.com/office/drawing/2016/5/12/chartex" xmlns:cx7="http://schemas.microsoft.com/office/drawing/2016/5/13/chartex" xmlns:cx8="http://schemas.microsoft.com/office/drawing/2016/5/14/chartex" xmlns:mc="http://schemas.openxmlformats.org/markup-compatibility/2006" xmlns:aink="http://schemas.microsoft.com/office/drawing/2016/ink" xmlns:am3d="http://schemas.microsoft.com/office/drawing/2017/model3d" xmlns:o="urn:schemas-microsoft-com:office:office" xmlns:oel="http://schemas.microsoft.com/office/2019/extlst" xmlns:r="http://schemas.openxmlformats.org/officeDocument/2006/relationships" xmlns:m="http://schemas.openxmlformats.org/officeDocument/2006/math" xmlns:v="urn:schemas-microsoft-com:vml" xmlns:wp14="http://schemas.microsoft.com/office/word/2010/wordprocessingDrawing" xmlns:wp="http://schemas.openxmlformats.org/drawingml/2006/wordprocessingDrawing" xmlns:w10="urn:schemas-microsoft-com:office:word" xmlns:w="http://schemas.openxmlformats.org/wordprocessingml/2006/main" xmlns:w14="http://schemas.microsoft.com/office/word/2010/wordml" xmlns:w15="http://schemas.microsoft.com/office/word/2012/wordml" xmlns:w16cex="http://schemas.microsoft.com/office/word/2018/wordml/cex" xmlns:w16cid="http://schemas.microsoft.com/office/word/2016/wordml/cid" xmlns:w16="http://schemas.microsoft.com/office/word/2018/wordml" xmlns:w16du="http://schemas.microsoft.com/office/word/2023/wordml/word16du" xmlns:w16sdtdh="http://schemas.microsoft.com/office/word/2020/wordml/sdtdatahash" xmlns:w16sdtfl="http://schemas.microsoft.com/office/word/2024/wordml/sdtformatlock" xmlns:w16se="http://schemas.microsoft.com/office/word/2015/wordml/symex" xmlns:wpg="http://schemas.microsoft.com/office/word/2010/wordprocessingGroup" xmlns:wpi="http://schemas.microsoft.com/office/word/2010/wordprocessingInk" xmlns:wne="http://schemas.microsoft.com/office/word/2006/wordml" xmlns:wps="http://schemas.microsoft.com/office/word/2010/wordprocessingShape" mc:Ignorable="w14 w15 w16se w16cid w16 w16cex w16sdtdh w16sdtfl w16du wp14">
   <w:body>
     <w:p>
       <w:pPr>
@@ -68,6 +68,7 @@
         </w:rPr>
         <w:t xml:space="preserve"> </w:t>
       </w:r>
+      <w:proofErr w:type="spellStart"/>
       <w:r>
         <w:rPr>
           <w:b/>
@@ -78,6 +79,7 @@
         </w:rPr>
         <w:t>Wordpress</w:t>
       </w:r>
+      <w:proofErr w:type="spellEnd"/>
     </w:p>
     <w:p>
       <w:pPr>
@@ -85,6 +87,7 @@
         <w:ind w:firstLine="708"/>
         <w:jc w:val="both"/>
       </w:pPr>
+      <w:proofErr w:type="spellStart"/>
       <w:r>
         <w:rPr>
           <w:i/>
@@ -94,6 +97,7 @@
         </w:rPr>
         <w:t>Wordpress</w:t>
       </w:r>
+      <w:proofErr w:type="spellEnd"/>
       <w:r>
         <w:t xml:space="preserve"> – это свободно распространяемая, соответствующая стандартам, быстрая, легкая и бесплатная платформа для персонального блогинга с практичными настройками и свойствами по умолчанию и с чрезвычайно гибким и настраиваемым ядром.</w:t>
       </w:r>
@@ -347,6 +351,7 @@
         </w:rPr>
         <w:t>-</w:t>
       </w:r>
+      <w:proofErr w:type="spellStart"/>
       <w:r>
         <w:rPr>
           <w:i/>
@@ -355,6 +360,7 @@
         </w:rPr>
         <w:t>kama</w:t>
       </w:r>
+      <w:proofErr w:type="spellEnd"/>
       <w:r>
         <w:rPr>
           <w:i/>
@@ -362,6 +368,7 @@
         </w:rPr>
         <w:t>.</w:t>
       </w:r>
+      <w:proofErr w:type="spellStart"/>
       <w:r>
         <w:rPr>
           <w:i/>
@@ -370,6 +377,7 @@
         </w:rPr>
         <w:t>ru</w:t>
       </w:r>
+      <w:proofErr w:type="spellEnd"/>
       <w:r>
         <w:t xml:space="preserve"> – сайт с подсказками по коду.</w:t>
       </w:r>
@@ -478,7 +486,15 @@
         <w:t>title</w:t>
       </w:r>
       <w:r>
-        <w:t xml:space="preserve"> страниц, автоматическая генерация мета-данных страниц, блокирование индексации дублированного контента, создание микро разметки страниц).</w:t>
+        <w:t xml:space="preserve"> страниц, автоматическая генерация </w:t>
+      </w:r>
+      <w:proofErr w:type="gramStart"/>
+      <w:r>
+        <w:t>мета-данных</w:t>
+      </w:r>
+      <w:proofErr w:type="gramEnd"/>
+      <w:r>
+        <w:t xml:space="preserve"> страниц, блокирование индексации дублированного контента, создание микро разметки страниц).</w:t>
       </w:r>
     </w:p>
     <w:p>
@@ -792,7 +808,35 @@
         <w:rPr>
           <w:lang w:val="en-US"/>
         </w:rPr>
-        <w:t xml:space="preserve"> get_transient, set_transient </w:t>
+        <w:t xml:space="preserve"> </w:t>
+      </w:r>
+      <w:proofErr w:type="spellStart"/>
+      <w:r>
+        <w:rPr>
+          <w:lang w:val="en-US"/>
+        </w:rPr>
+        <w:t>get_transient</w:t>
+      </w:r>
+      <w:proofErr w:type="spellEnd"/>
+      <w:r>
+        <w:rPr>
+          <w:lang w:val="en-US"/>
+        </w:rPr>
+        <w:t xml:space="preserve">, </w:t>
+      </w:r>
+      <w:proofErr w:type="spellStart"/>
+      <w:r>
+        <w:rPr>
+          <w:lang w:val="en-US"/>
+        </w:rPr>
+        <w:t>set_transient</w:t>
+      </w:r>
+      <w:proofErr w:type="spellEnd"/>
+      <w:r>
+        <w:rPr>
+          <w:lang w:val="en-US"/>
+        </w:rPr>
+        <w:t xml:space="preserve"> </w:t>
       </w:r>
       <w:r>
         <w:t>и</w:t>
@@ -801,7 +845,21 @@
         <w:rPr>
           <w:lang w:val="en-US"/>
         </w:rPr>
-        <w:t xml:space="preserve"> delete_transient)</w:t>
+        <w:t xml:space="preserve"> </w:t>
+      </w:r>
+      <w:proofErr w:type="spellStart"/>
+      <w:r>
+        <w:rPr>
+          <w:lang w:val="en-US"/>
+        </w:rPr>
+        <w:t>delete_transient</w:t>
+      </w:r>
+      <w:proofErr w:type="spellEnd"/>
+      <w:r>
+        <w:rPr>
+          <w:lang w:val="en-US"/>
+        </w:rPr>
+        <w:t>)</w:t>
       </w:r>
     </w:p>
     <w:p>
@@ -915,9 +973,11 @@
         <w:ind w:firstLine="708"/>
         <w:jc w:val="both"/>
       </w:pPr>
+      <w:proofErr w:type="spellStart"/>
       <w:r>
         <w:t>Бд</w:t>
       </w:r>
+      <w:proofErr w:type="spellEnd"/>
       <w:r>
         <w:t xml:space="preserve"> </w:t>
       </w:r>
@@ -928,7 +988,15 @@
         <w:t>WordPress</w:t>
       </w:r>
       <w:r>
-        <w:t xml:space="preserve"> состоит из таблиц (реляционная бд). По умолчанию они имеют следующие особенности: </w:t>
+        <w:t xml:space="preserve"> состоит из таблиц (реляционная </w:t>
+      </w:r>
+      <w:proofErr w:type="spellStart"/>
+      <w:r>
+        <w:t>бд</w:t>
+      </w:r>
+      <w:proofErr w:type="spellEnd"/>
+      <w:r>
+        <w:t xml:space="preserve">). По умолчанию они имеют следующие особенности: </w:t>
       </w:r>
     </w:p>
     <w:p>
@@ -995,9 +1063,6 @@
         </w:numPr>
         <w:spacing w:after="0" w:line="240" w:lineRule="auto"/>
         <w:jc w:val="both"/>
-        <w:rPr>
-          <w:lang w:val="en-US"/>
-        </w:rPr>
       </w:pPr>
       <w:r>
         <w:t xml:space="preserve">не связаны ни с одной таблицей </w:t>
@@ -1434,12 +1499,14 @@
       <w:r>
         <w:t>-ярлык.</w:t>
       </w:r>
+      <w:proofErr w:type="spellStart"/>
       <w:r>
         <w:rPr>
           <w:lang w:val="en-US"/>
         </w:rPr>
         <w:t>php</w:t>
       </w:r>
+      <w:proofErr w:type="spellEnd"/>
     </w:p>
     <w:p>
       <w:pPr>
@@ -1458,8 +1525,16 @@
         <w:rPr>
           <w:lang w:val="en-US"/>
         </w:rPr>
-        <w:t>single-post.php</w:t>
-      </w:r>
+        <w:t>single-</w:t>
+      </w:r>
+      <w:proofErr w:type="spellStart"/>
+      <w:r>
+        <w:rPr>
+          <w:lang w:val="en-US"/>
+        </w:rPr>
+        <w:t>post.php</w:t>
+      </w:r>
+      <w:proofErr w:type="spellEnd"/>
     </w:p>
     <w:p>
       <w:pPr>
@@ -1471,12 +1546,14 @@
         <w:spacing w:after="0" w:line="240" w:lineRule="auto"/>
         <w:jc w:val="both"/>
       </w:pPr>
+      <w:proofErr w:type="spellStart"/>
       <w:r>
         <w:rPr>
           <w:lang w:val="en-US"/>
         </w:rPr>
         <w:t>single.php</w:t>
       </w:r>
+      <w:proofErr w:type="spellEnd"/>
     </w:p>
     <w:p>
       <w:pPr>
@@ -1491,12 +1568,14 @@
           <w:lang w:val="en-US"/>
         </w:rPr>
       </w:pPr>
+      <w:proofErr w:type="spellStart"/>
       <w:r>
         <w:rPr>
           <w:lang w:val="en-US"/>
         </w:rPr>
         <w:t>singular.php</w:t>
       </w:r>
+      <w:proofErr w:type="spellEnd"/>
     </w:p>
     <w:p>
       <w:pPr>
@@ -1511,12 +1590,14 @@
           <w:lang w:val="en-US"/>
         </w:rPr>
       </w:pPr>
+      <w:proofErr w:type="spellStart"/>
       <w:r>
         <w:rPr>
           <w:lang w:val="en-US"/>
         </w:rPr>
         <w:t>index.php</w:t>
       </w:r>
+      <w:proofErr w:type="spellEnd"/>
     </w:p>
     <w:p>
       <w:pPr>
@@ -1565,15 +1646,25 @@
         </w:rPr>
         <w:t>{</w:t>
       </w:r>
+      <w:proofErr w:type="spellStart"/>
       <w:r>
         <w:t>любое_название</w:t>
       </w:r>
-      <w:r>
-        <w:rPr>
-          <w:lang w:val="en-US"/>
-        </w:rPr>
-        <w:t>}.php</w:t>
-      </w:r>
+      <w:proofErr w:type="spellEnd"/>
+      <w:r>
+        <w:rPr>
+          <w:lang w:val="en-US"/>
+        </w:rPr>
+        <w:t>}.</w:t>
+      </w:r>
+      <w:proofErr w:type="spellStart"/>
+      <w:r>
+        <w:rPr>
+          <w:lang w:val="en-US"/>
+        </w:rPr>
+        <w:t>php</w:t>
+      </w:r>
+      <w:proofErr w:type="spellEnd"/>
     </w:p>
     <w:p>
       <w:pPr>
@@ -1592,8 +1683,30 @@
         <w:rPr>
           <w:lang w:val="en-US"/>
         </w:rPr>
-        <w:t>page-{urldecode_post_name}.php</w:t>
-      </w:r>
+        <w:t>page-{</w:t>
+      </w:r>
+      <w:proofErr w:type="spellStart"/>
+      <w:r>
+        <w:rPr>
+          <w:lang w:val="en-US"/>
+        </w:rPr>
+        <w:t>urldecode_post_name</w:t>
+      </w:r>
+      <w:proofErr w:type="spellEnd"/>
+      <w:r>
+        <w:rPr>
+          <w:lang w:val="en-US"/>
+        </w:rPr>
+        <w:t>}.</w:t>
+      </w:r>
+      <w:proofErr w:type="spellStart"/>
+      <w:r>
+        <w:rPr>
+          <w:lang w:val="en-US"/>
+        </w:rPr>
+        <w:t>php</w:t>
+      </w:r>
+      <w:proofErr w:type="spellEnd"/>
     </w:p>
     <w:p>
       <w:pPr>
@@ -1612,8 +1725,30 @@
         <w:rPr>
           <w:lang w:val="en-US"/>
         </w:rPr>
-        <w:t>page-{post_name}.php</w:t>
-      </w:r>
+        <w:t>page-{</w:t>
+      </w:r>
+      <w:proofErr w:type="spellStart"/>
+      <w:r>
+        <w:rPr>
+          <w:lang w:val="en-US"/>
+        </w:rPr>
+        <w:t>post_name</w:t>
+      </w:r>
+      <w:proofErr w:type="spellEnd"/>
+      <w:r>
+        <w:rPr>
+          <w:lang w:val="en-US"/>
+        </w:rPr>
+        <w:t>}.</w:t>
+      </w:r>
+      <w:proofErr w:type="spellStart"/>
+      <w:r>
+        <w:rPr>
+          <w:lang w:val="en-US"/>
+        </w:rPr>
+        <w:t>php</w:t>
+      </w:r>
+      <w:proofErr w:type="spellEnd"/>
     </w:p>
     <w:p>
       <w:pPr>
@@ -1641,8 +1776,16 @@
         <w:rPr>
           <w:lang w:val="en-US"/>
         </w:rPr>
-        <w:t>}.php</w:t>
-      </w:r>
+        <w:t>}.</w:t>
+      </w:r>
+      <w:proofErr w:type="spellStart"/>
+      <w:r>
+        <w:rPr>
+          <w:lang w:val="en-US"/>
+        </w:rPr>
+        <w:t>php</w:t>
+      </w:r>
+      <w:proofErr w:type="spellEnd"/>
     </w:p>
     <w:p>
       <w:pPr>
@@ -1657,12 +1800,14 @@
           <w:lang w:val="en-US"/>
         </w:rPr>
       </w:pPr>
+      <w:proofErr w:type="spellStart"/>
       <w:r>
         <w:rPr>
           <w:lang w:val="en-US"/>
         </w:rPr>
         <w:t>page.php</w:t>
       </w:r>
+      <w:proofErr w:type="spellEnd"/>
     </w:p>
     <w:p>
       <w:pPr>
@@ -1689,7 +1834,15 @@
         <w:t>Страницы</w:t>
       </w:r>
       <w:r>
-        <w:t xml:space="preserve"> могут использовать кастомные файлы в качестве шаблона. Также они имеют иерархию. У них имеется возможность сортировки по порядку.</w:t>
+        <w:t xml:space="preserve"> могут использовать </w:t>
+      </w:r>
+      <w:proofErr w:type="spellStart"/>
+      <w:r>
+        <w:t>кастомные</w:t>
+      </w:r>
+      <w:proofErr w:type="spellEnd"/>
+      <w:r>
+        <w:t xml:space="preserve"> файлы в качестве шаблона. Также они имеют иерархию. У них имеется возможность сортировки по порядку.</w:t>
       </w:r>
     </w:p>
     <w:p>
@@ -1818,7 +1971,16 @@
         <w:rPr>
           <w:lang w:val="en-US"/>
         </w:rPr>
-        <w:t>wp-comments</w:t>
+        <w:t>wp</w:t>
+      </w:r>
+      <w:r>
+        <w:t>-</w:t>
+      </w:r>
+      <w:r>
+        <w:rPr>
+          <w:lang w:val="en-US"/>
+        </w:rPr>
+        <w:t>comments</w:t>
       </w:r>
       <w:r>
         <w:t>. Им можно назначит автора.</w:t>
@@ -1848,7 +2010,15 @@
         <w:t xml:space="preserve"> </w:t>
       </w:r>
       <w:r>
-        <w:t xml:space="preserve">Тип контента, который предоставляет информацию о человеке/аккаунте. Хранится инфомация в </w:t>
+        <w:t xml:space="preserve">Тип контента, который предоставляет информацию о человеке/аккаунте. Хранится </w:t>
+      </w:r>
+      <w:proofErr w:type="spellStart"/>
+      <w:r>
+        <w:t>инфомация</w:t>
+      </w:r>
+      <w:proofErr w:type="spellEnd"/>
+      <w:r>
+        <w:t xml:space="preserve"> в </w:t>
       </w:r>
       <w:r>
         <w:rPr>
@@ -1962,8 +2132,19 @@
           <w:i/>
           <w:iCs/>
         </w:rPr>
-        <w:t>Регионы и сайдбары</w:t>
-      </w:r>
+        <w:t xml:space="preserve">Регионы и </w:t>
+      </w:r>
+      <w:proofErr w:type="spellStart"/>
+      <w:r>
+        <w:rPr>
+          <w:b/>
+          <w:bCs/>
+          <w:i/>
+          <w:iCs/>
+        </w:rPr>
+        <w:t>сайдбары</w:t>
+      </w:r>
+      <w:proofErr w:type="spellEnd"/>
     </w:p>
     <w:p>
       <w:pPr>
@@ -2033,7 +2214,15 @@
         <w:jc w:val="both"/>
       </w:pPr>
       <w:r>
-        <w:t xml:space="preserve">Определены прямо в админке с помощью </w:t>
+        <w:t xml:space="preserve">Определены прямо в </w:t>
+      </w:r>
+      <w:proofErr w:type="spellStart"/>
+      <w:r>
+        <w:t>админке</w:t>
+      </w:r>
+      <w:proofErr w:type="spellEnd"/>
+      <w:r>
+        <w:t xml:space="preserve"> с помощью </w:t>
       </w:r>
       <w:r>
         <w:rPr>
@@ -2059,7 +2248,15 @@
         <w:jc w:val="both"/>
       </w:pPr>
       <w:r>
-        <w:t>После создания собственного виджета/сайдбара его нужно регистрировать</w:t>
+        <w:t>После создания собственного виджета/</w:t>
+      </w:r>
+      <w:proofErr w:type="spellStart"/>
+      <w:r>
+        <w:t>сайдбара</w:t>
+      </w:r>
+      <w:proofErr w:type="spellEnd"/>
+      <w:r>
+        <w:t xml:space="preserve"> его нужно регистрировать</w:t>
       </w:r>
     </w:p>
     <w:p>
@@ -2192,34 +2389,15 @@
         <w:spacing w:after="0" w:line="240" w:lineRule="auto"/>
         <w:jc w:val="both"/>
         <w:rPr>
-          <w:i/>
-          <w:iCs/>
-          <w:u w:val="single"/>
-          <w:lang w:val="en-US"/>
-        </w:rPr>
-      </w:pPr>
-      <w:r>
-        <w:rPr>
-          <w:i/>
-          <w:iCs/>
-          <w:u w:val="single"/>
+          <w:lang w:val="en-US"/>
+        </w:rPr>
+      </w:pPr>
+      <w:r>
+        <w:rPr>
           <w:lang w:val="en-US"/>
         </w:rPr>
         <w:t>Menu editor</w:t>
       </w:r>
-    </w:p>
-    <w:p>
-      <w:pPr>
-        <w:spacing w:after="0" w:line="240" w:lineRule="auto"/>
-        <w:ind w:left="708"/>
-        <w:jc w:val="both"/>
-        <w:rPr>
-          <w:i/>
-          <w:iCs/>
-          <w:u w:val="single"/>
-          <w:lang w:val="en-US"/>
-        </w:rPr>
-      </w:pPr>
     </w:p>
     <w:p>
       <w:pPr>
@@ -2281,7 +2459,7 @@
 </file>
 
 <file path=word/numbering.xml><?xml version="1.0" encoding="utf-8"?>
-<w:numbering xmlns:wpc="http://schemas.microsoft.com/office/word/2010/wordprocessingCanvas" xmlns:cx="http://schemas.microsoft.com/office/drawing/2014/chartex" xmlns:cx1="http://schemas.microsoft.com/office/drawing/2015/9/8/chartex" xmlns:cx2="http://schemas.microsoft.com/office/drawing/2015/10/21/chartex" xmlns:cx3="http://schemas.microsoft.com/office/drawing/2016/5/9/chartex" xmlns:cx4="http://schemas.microsoft.com/office/drawing/2016/5/10/chartex" xmlns:cx5="http://schemas.microsoft.com/office/drawing/2016/5/11/chartex" xmlns:cx6="http://schemas.microsoft.com/office/drawing/2016/5/12/chartex" xmlns:cx7="http://schemas.microsoft.com/office/drawing/2016/5/13/chartex" xmlns:cx8="http://schemas.microsoft.com/office/drawing/2016/5/14/chartex" xmlns:mc="http://schemas.openxmlformats.org/markup-compatibility/2006" xmlns:aink="http://schemas.microsoft.com/office/drawing/2016/ink" xmlns:am3d="http://schemas.microsoft.com/office/drawing/2017/model3d" xmlns:o="urn:schemas-microsoft-com:office:office" xmlns:oel="http://schemas.microsoft.com/office/2019/extlst" xmlns:r="http://schemas.openxmlformats.org/officeDocument/2006/relationships" xmlns:m="http://schemas.openxmlformats.org/officeDocument/2006/math" xmlns:v="urn:schemas-microsoft-com:vml" xmlns:wp14="http://schemas.microsoft.com/office/word/2010/wordprocessingDrawing" xmlns:wp="http://schemas.openxmlformats.org/drawingml/2006/wordprocessingDrawing" xmlns:w10="urn:schemas-microsoft-com:office:word" xmlns:w="http://schemas.openxmlformats.org/wordprocessingml/2006/main" xmlns:w14="http://schemas.microsoft.com/office/word/2010/wordml" xmlns:w15="http://schemas.microsoft.com/office/word/2012/wordml" xmlns:w16cex="http://schemas.microsoft.com/office/word/2018/wordml/cex" xmlns:w16cid="http://schemas.microsoft.com/office/word/2016/wordml/cid" xmlns:w16="http://schemas.microsoft.com/office/word/2018/wordml" xmlns:w16du="http://schemas.microsoft.com/office/word/2023/wordml/word16du" xmlns:w16sdtdh="http://schemas.microsoft.com/office/word/2020/wordml/sdtdatahash" xmlns:w16se="http://schemas.microsoft.com/office/word/2015/wordml/symex" xmlns:wpg="http://schemas.microsoft.com/office/word/2010/wordprocessingGroup" xmlns:wpi="http://schemas.microsoft.com/office/word/2010/wordprocessingInk" xmlns:wne="http://schemas.microsoft.com/office/word/2006/wordml" xmlns:wps="http://schemas.microsoft.com/office/word/2010/wordprocessingShape" mc:Ignorable="w14 w15 w16se w16cid w16 w16cex w16sdtdh w16du wp14">
+<w:numbering xmlns:wpc="http://schemas.microsoft.com/office/word/2010/wordprocessingCanvas" xmlns:cx="http://schemas.microsoft.com/office/drawing/2014/chartex" xmlns:cx1="http://schemas.microsoft.com/office/drawing/2015/9/8/chartex" xmlns:cx2="http://schemas.microsoft.com/office/drawing/2015/10/21/chartex" xmlns:cx3="http://schemas.microsoft.com/office/drawing/2016/5/9/chartex" xmlns:cx4="http://schemas.microsoft.com/office/drawing/2016/5/10/chartex" xmlns:cx5="http://schemas.microsoft.com/office/drawing/2016/5/11/chartex" xmlns:cx6="http://schemas.microsoft.com/office/drawing/2016/5/12/chartex" xmlns:cx7="http://schemas.microsoft.com/office/drawing/2016/5/13/chartex" xmlns:cx8="http://schemas.microsoft.com/office/drawing/2016/5/14/chartex" xmlns:mc="http://schemas.openxmlformats.org/markup-compatibility/2006" xmlns:aink="http://schemas.microsoft.com/office/drawing/2016/ink" xmlns:am3d="http://schemas.microsoft.com/office/drawing/2017/model3d" xmlns:o="urn:schemas-microsoft-com:office:office" xmlns:oel="http://schemas.microsoft.com/office/2019/extlst" xmlns:r="http://schemas.openxmlformats.org/officeDocument/2006/relationships" xmlns:m="http://schemas.openxmlformats.org/officeDocument/2006/math" xmlns:v="urn:schemas-microsoft-com:vml" xmlns:wp14="http://schemas.microsoft.com/office/word/2010/wordprocessingDrawing" xmlns:wp="http://schemas.openxmlformats.org/drawingml/2006/wordprocessingDrawing" xmlns:w10="urn:schemas-microsoft-com:office:word" xmlns:w="http://schemas.openxmlformats.org/wordprocessingml/2006/main" xmlns:w14="http://schemas.microsoft.com/office/word/2010/wordml" xmlns:w15="http://schemas.microsoft.com/office/word/2012/wordml" xmlns:w16cex="http://schemas.microsoft.com/office/word/2018/wordml/cex" xmlns:w16cid="http://schemas.microsoft.com/office/word/2016/wordml/cid" xmlns:w16="http://schemas.microsoft.com/office/word/2018/wordml" xmlns:w16du="http://schemas.microsoft.com/office/word/2023/wordml/word16du" xmlns:w16sdtdh="http://schemas.microsoft.com/office/word/2020/wordml/sdtdatahash" xmlns:w16sdtfl="http://schemas.microsoft.com/office/word/2024/wordml/sdtformatlock" xmlns:w16se="http://schemas.microsoft.com/office/word/2015/wordml/symex" xmlns:wpg="http://schemas.microsoft.com/office/word/2010/wordprocessingGroup" xmlns:wpi="http://schemas.microsoft.com/office/word/2010/wordprocessingInk" xmlns:wne="http://schemas.microsoft.com/office/word/2006/wordml" xmlns:wps="http://schemas.microsoft.com/office/word/2010/wordprocessingShape" mc:Ignorable="w14 w15 w16se w16cid w16 w16cex w16sdtdh w16sdtfl w16du wp14">
   <w:abstractNum w:abstractNumId="0" w15:restartNumberingAfterBreak="0">
     <w:nsid w:val="07C000F9"/>
     <w:multiLevelType w:val="hybridMultilevel"/>
@@ -4445,7 +4623,7 @@
 </file>
 
 <file path=word/styles.xml><?xml version="1.0" encoding="utf-8"?>
-<w:styles xmlns:mc="http://schemas.openxmlformats.org/markup-compatibility/2006" xmlns:r="http://schemas.openxmlformats.org/officeDocument/2006/relationships" xmlns:w="http://schemas.openxmlformats.org/wordprocessingml/2006/main" xmlns:w14="http://schemas.microsoft.com/office/word/2010/wordml" xmlns:w15="http://schemas.microsoft.com/office/word/2012/wordml" xmlns:w16cex="http://schemas.microsoft.com/office/word/2018/wordml/cex" xmlns:w16cid="http://schemas.microsoft.com/office/word/2016/wordml/cid" xmlns:w16="http://schemas.microsoft.com/office/word/2018/wordml" xmlns:w16du="http://schemas.microsoft.com/office/word/2023/wordml/word16du" xmlns:w16sdtdh="http://schemas.microsoft.com/office/word/2020/wordml/sdtdatahash" xmlns:w16se="http://schemas.microsoft.com/office/word/2015/wordml/symex" mc:Ignorable="w14 w15 w16se w16cid w16 w16cex w16sdtdh w16du">
+<w:styles xmlns:mc="http://schemas.openxmlformats.org/markup-compatibility/2006" xmlns:r="http://schemas.openxmlformats.org/officeDocument/2006/relationships" xmlns:w="http://schemas.openxmlformats.org/wordprocessingml/2006/main" xmlns:w14="http://schemas.microsoft.com/office/word/2010/wordml" xmlns:w15="http://schemas.microsoft.com/office/word/2012/wordml" xmlns:w16cex="http://schemas.microsoft.com/office/word/2018/wordml/cex" xmlns:w16cid="http://schemas.microsoft.com/office/word/2016/wordml/cid" xmlns:w16="http://schemas.microsoft.com/office/word/2018/wordml" xmlns:w16du="http://schemas.microsoft.com/office/word/2023/wordml/word16du" xmlns:w16sdtdh="http://schemas.microsoft.com/office/word/2020/wordml/sdtdatahash" xmlns:w16sdtfl="http://schemas.microsoft.com/office/word/2024/wordml/sdtformatlock" xmlns:w16se="http://schemas.microsoft.com/office/word/2015/wordml/symex" mc:Ignorable="w14 w15 w16se w16cid w16 w16cex w16sdtdh w16sdtfl w16du">
   <w:docDefaults>
     <w:rPrDefault>
       <w:rPr>

</xml_diff>